<commit_message>
tentando atualizar o plugin
</commit_message>
<xml_diff>
--- a/application/controllers/pesquisa/relatorios_gen.docx
+++ b/application/controllers/pesquisa/relatorios_gen.docx
@@ -3,14 +3,11 @@
 <w:document xmlns:ve="http://schemas.openxmlformats.org/markup-compatibility/2006" xmlns:o="urn:schemas-microsoft-com:office:office" xmlns:r="http://schemas.openxmlformats.org/officeDocument/2006/relationships" xmlns:m="http://schemas.openxmlformats.org/officeDocument/2006/math" xmlns:v="urn:schemas-microsoft-com:vml" xmlns:wp="http://schemas.openxmlformats.org/drawingml/2006/wordprocessingDrawing" xmlns:w10="urn:schemas-microsoft-com:office:word" xmlns:w="http://schemas.openxmlformats.org/wordprocessingml/2006/main" xmlns:wne="http://schemas.microsoft.com/office/word/2006/wordml">
   <w:body>
     <w:p>
-      <w:pPr>
-        <w:pStyle w:val="Heading1"/>
-      </w:pPr>
-      <w:bookmarkStart w:id="1" w:name="_Toc1"/>
+      <w:bookmarkStart w:id="" w:name="_Toc"/>
       <w:r>
         <w:t>Welcome to PhpWord</w:t>
       </w:r>
-      <w:bookmarkEnd w:id="1"/>
+      <w:bookmarkEnd w:id=""/>
     </w:p>
     <w:p>
       <w:pPr/>
@@ -116,40 +113,6 @@
     <w:unhideWhenUsed/>
     <w:rPr>
       <w:vertAlign w:val="superscript"/>
-    </w:rPr>
-  </w:style>
-  <w:style w:type="character">
-    <w:name w:val="rStyle"/>
-    <w:rPr>
-      <w:rStyle w:val="rStyle"/>
-      <w:sz w:val="32"/>
-      <w:szCs w:val="32"/>
-      <w:b/>
-      <w:i/>
-      <w:iCs/>
-      <w:dstrike/>
-      <w:caps/>
-    </w:rPr>
-  </w:style>
-  <w:style w:type="paragraph" w:customStyle="1" w:styleId="pStyle">
-    <w:name w:val="pStyle"/>
-    <w:basedOn w:val="Normal"/>
-    <w:pPr>
-      <w:pStyle w:val="pStyle"/>
-      <w:jc w:val="center"/>
-      <w:spacing w:after="100"/>
-    </w:pPr>
-  </w:style>
-  <w:style w:type="paragraph" w:styleId="Heading1">
-    <w:link w:val="Heading1Char"/>
-    <w:name w:val="heading 1"/>
-    <w:basedOn w:val="Normal"/>
-    <w:pPr>
-      <w:spacing w:after="240"/>
-    </w:pPr>
-    <w:rPr>
-      <w:rStyle w:val="Heading_1"/>
-      <w:b/>
     </w:rPr>
   </w:style>
 </w:styles>

</xml_diff>